<commit_message>
add info to file
</commit_message>
<xml_diff>
--- a/123.docx
+++ b/123.docx
@@ -43,6 +43,14 @@
                 <w:sz w:val="20"/>
                 <w:szCs w:val="20"/>
               </w:rPr>
+              <w:t>123</w:t>
+            </w:r>
+            <w:r>
+              <w:rPr>
+                <w:rFonts w:ascii="Times New Roman" w:hAnsi="Times New Roman" w:cs="Times New Roman"/>
+                <w:sz w:val="20"/>
+                <w:szCs w:val="20"/>
+              </w:rPr>
               <w:t>Министерство общего и профессионального образования Ростовской области</w:t>
             </w:r>
           </w:p>
@@ -316,19 +324,8 @@
                 <w:szCs w:val="20"/>
                 <w:vertAlign w:val="superscript"/>
               </w:rPr>
-              <w:t xml:space="preserve">фамилия, имя,  отчество студента полностью в родительном </w:t>
-            </w:r>
-            <w:proofErr w:type="gramStart"/>
-            <w:r>
-              <w:rPr>
-                <w:rFonts w:ascii="Times New Roman" w:hAnsi="Times New Roman" w:cs="Times New Roman"/>
-                <w:sz w:val="20"/>
-                <w:szCs w:val="20"/>
-                <w:vertAlign w:val="superscript"/>
-              </w:rPr>
-              <w:t>падеже</w:t>
-            </w:r>
-            <w:proofErr w:type="gramEnd"/>
+              <w:t>фамилия, имя,  отчество студента полностью в родительном падеже</w:t>
+            </w:r>
           </w:p>
         </w:tc>
       </w:tr>
@@ -503,6 +500,7 @@
   <w:style w:type="paragraph" w:default="1" w:styleId="a">
     <w:name w:val="Normal"/>
     <w:qFormat/>
+    <w:rsid w:val="00B32EE5"/>
   </w:style>
   <w:style w:type="character" w:default="1" w:styleId="a0">
     <w:name w:val="Default Paragraph Font"/>

</xml_diff>